<commit_message>
Documentation of the Module
</commit_message>
<xml_diff>
--- a/Project_Module_Report_Week_01.docx
+++ b/Project_Module_Report_Week_01.docx
@@ -2591,10 +2591,1167 @@
       <w:pPr>
         <w:rPr>
           <w:rFonts w:ascii="Times New Roman" w:hAnsi="Times New Roman"/>
-          <w:sz w:val="28"/>
-          <w:szCs w:val="28"/>
-        </w:rPr>
-      </w:pPr>
+          <w:b/>
+          <w:sz w:val="30"/>
+          <w:szCs w:val="30"/>
+          <w:u w:val="single"/>
+        </w:rPr>
+      </w:pPr>
+    </w:p>
+    <w:p>
+      <w:pPr>
+        <w:rPr>
+          <w:rFonts w:ascii="Times New Roman" w:hAnsi="Times New Roman"/>
+          <w:b/>
+          <w:sz w:val="30"/>
+          <w:szCs w:val="30"/>
+          <w:u w:val="single"/>
+        </w:rPr>
+      </w:pPr>
+      <w:r>
+        <w:rPr>
+          <w:rFonts w:ascii="Times New Roman" w:hAnsi="Times New Roman"/>
+          <w:b/>
+          <w:sz w:val="30"/>
+          <w:szCs w:val="30"/>
+          <w:u w:val="single"/>
+        </w:rPr>
+        <w:t>Output Screenshots</w:t>
+      </w:r>
+      <w:r>
+        <w:rPr>
+          <w:rFonts w:ascii="Times New Roman" w:hAnsi="Times New Roman"/>
+          <w:b/>
+          <w:sz w:val="30"/>
+          <w:szCs w:val="30"/>
+          <w:u w:val="single"/>
+        </w:rPr>
+        <w:t xml:space="preserve"> of the Module:</w:t>
+      </w:r>
+    </w:p>
+    <w:p>
+      <w:pPr>
+        <w:rPr>
+          <w:rFonts w:ascii="Times New Roman" w:hAnsi="Times New Roman"/>
+          <w:sz w:val="28"/>
+          <w:szCs w:val="28"/>
+        </w:rPr>
+      </w:pPr>
+      <w:r>
+        <w:rPr>
+          <w:rFonts w:ascii="Times New Roman" w:hAnsi="Times New Roman"/>
+          <w:noProof/>
+          <w:sz w:val="28"/>
+          <w:szCs w:val="28"/>
+        </w:rPr>
+        <w:drawing>
+          <wp:inline distT="0" distB="0" distL="0" distR="0">
+            <wp:extent cx="5943600" cy="3386466"/>
+            <wp:effectExtent l="19050" t="0" r="0" b="0"/>
+            <wp:docPr id="1" name="Picture 1"/>
+            <wp:cNvGraphicFramePr>
+              <a:graphicFrameLocks xmlns:a="http://schemas.openxmlformats.org/drawingml/2006/main" noChangeAspect="1"/>
+            </wp:cNvGraphicFramePr>
+            <a:graphic xmlns:a="http://schemas.openxmlformats.org/drawingml/2006/main">
+              <a:graphicData uri="http://schemas.openxmlformats.org/drawingml/2006/picture">
+                <pic:pic xmlns:pic="http://schemas.openxmlformats.org/drawingml/2006/picture">
+                  <pic:nvPicPr>
+                    <pic:cNvPr id="0" name="Picture 1"/>
+                    <pic:cNvPicPr>
+                      <a:picLocks noChangeAspect="1" noChangeArrowheads="1"/>
+                    </pic:cNvPicPr>
+                  </pic:nvPicPr>
+                  <pic:blipFill>
+                    <a:blip r:embed="rId6" cstate="print"/>
+                    <a:srcRect/>
+                    <a:stretch>
+                      <a:fillRect/>
+                    </a:stretch>
+                  </pic:blipFill>
+                  <pic:spPr bwMode="auto">
+                    <a:xfrm>
+                      <a:off x="0" y="0"/>
+                      <a:ext cx="5943600" cy="3386466"/>
+                    </a:xfrm>
+                    <a:prstGeom prst="rect">
+                      <a:avLst/>
+                    </a:prstGeom>
+                    <a:noFill/>
+                    <a:ln w="9525">
+                      <a:noFill/>
+                      <a:miter lim="800000"/>
+                      <a:headEnd/>
+                      <a:tailEnd/>
+                    </a:ln>
+                  </pic:spPr>
+                </pic:pic>
+              </a:graphicData>
+            </a:graphic>
+          </wp:inline>
+        </w:drawing>
+      </w:r>
+    </w:p>
+    <w:p>
+      <w:pPr>
+        <w:rPr>
+          <w:rFonts w:ascii="Times New Roman" w:hAnsi="Times New Roman"/>
+          <w:sz w:val="28"/>
+          <w:szCs w:val="28"/>
+        </w:rPr>
+      </w:pPr>
+      <w:r>
+        <w:rPr>
+          <w:rFonts w:ascii="Times New Roman" w:hAnsi="Times New Roman"/>
+          <w:noProof/>
+          <w:sz w:val="28"/>
+          <w:szCs w:val="28"/>
+        </w:rPr>
+        <w:lastRenderedPageBreak/>
+        <w:drawing>
+          <wp:inline distT="0" distB="0" distL="0" distR="0">
+            <wp:extent cx="5943600" cy="3533890"/>
+            <wp:effectExtent l="19050" t="0" r="0" b="0"/>
+            <wp:docPr id="4" name="Picture 4"/>
+            <wp:cNvGraphicFramePr>
+              <a:graphicFrameLocks xmlns:a="http://schemas.openxmlformats.org/drawingml/2006/main" noChangeAspect="1"/>
+            </wp:cNvGraphicFramePr>
+            <a:graphic xmlns:a="http://schemas.openxmlformats.org/drawingml/2006/main">
+              <a:graphicData uri="http://schemas.openxmlformats.org/drawingml/2006/picture">
+                <pic:pic xmlns:pic="http://schemas.openxmlformats.org/drawingml/2006/picture">
+                  <pic:nvPicPr>
+                    <pic:cNvPr id="0" name="Picture 4"/>
+                    <pic:cNvPicPr>
+                      <a:picLocks noChangeAspect="1" noChangeArrowheads="1"/>
+                    </pic:cNvPicPr>
+                  </pic:nvPicPr>
+                  <pic:blipFill>
+                    <a:blip r:embed="rId7" cstate="print"/>
+                    <a:srcRect/>
+                    <a:stretch>
+                      <a:fillRect/>
+                    </a:stretch>
+                  </pic:blipFill>
+                  <pic:spPr bwMode="auto">
+                    <a:xfrm>
+                      <a:off x="0" y="0"/>
+                      <a:ext cx="5943600" cy="3533890"/>
+                    </a:xfrm>
+                    <a:prstGeom prst="rect">
+                      <a:avLst/>
+                    </a:prstGeom>
+                    <a:noFill/>
+                    <a:ln w="9525">
+                      <a:noFill/>
+                      <a:miter lim="800000"/>
+                      <a:headEnd/>
+                      <a:tailEnd/>
+                    </a:ln>
+                  </pic:spPr>
+                </pic:pic>
+              </a:graphicData>
+            </a:graphic>
+          </wp:inline>
+        </w:drawing>
+      </w:r>
+    </w:p>
+    <w:p>
+      <w:pPr>
+        <w:rPr>
+          <w:rFonts w:ascii="Times New Roman" w:hAnsi="Times New Roman"/>
+          <w:sz w:val="28"/>
+          <w:szCs w:val="28"/>
+        </w:rPr>
+      </w:pPr>
+      <w:r>
+        <w:rPr>
+          <w:rFonts w:ascii="Times New Roman" w:hAnsi="Times New Roman"/>
+          <w:noProof/>
+          <w:sz w:val="28"/>
+          <w:szCs w:val="28"/>
+        </w:rPr>
+        <w:drawing>
+          <wp:inline distT="0" distB="0" distL="0" distR="0">
+            <wp:extent cx="5943600" cy="3159438"/>
+            <wp:effectExtent l="19050" t="0" r="0" b="0"/>
+            <wp:docPr id="7" name="Picture 7"/>
+            <wp:cNvGraphicFramePr>
+              <a:graphicFrameLocks xmlns:a="http://schemas.openxmlformats.org/drawingml/2006/main" noChangeAspect="1"/>
+            </wp:cNvGraphicFramePr>
+            <a:graphic xmlns:a="http://schemas.openxmlformats.org/drawingml/2006/main">
+              <a:graphicData uri="http://schemas.openxmlformats.org/drawingml/2006/picture">
+                <pic:pic xmlns:pic="http://schemas.openxmlformats.org/drawingml/2006/picture">
+                  <pic:nvPicPr>
+                    <pic:cNvPr id="0" name="Picture 7"/>
+                    <pic:cNvPicPr>
+                      <a:picLocks noChangeAspect="1" noChangeArrowheads="1"/>
+                    </pic:cNvPicPr>
+                  </pic:nvPicPr>
+                  <pic:blipFill>
+                    <a:blip r:embed="rId8" cstate="print"/>
+                    <a:srcRect/>
+                    <a:stretch>
+                      <a:fillRect/>
+                    </a:stretch>
+                  </pic:blipFill>
+                  <pic:spPr bwMode="auto">
+                    <a:xfrm>
+                      <a:off x="0" y="0"/>
+                      <a:ext cx="5943600" cy="3159438"/>
+                    </a:xfrm>
+                    <a:prstGeom prst="rect">
+                      <a:avLst/>
+                    </a:prstGeom>
+                    <a:noFill/>
+                    <a:ln w="9525">
+                      <a:noFill/>
+                      <a:miter lim="800000"/>
+                      <a:headEnd/>
+                      <a:tailEnd/>
+                    </a:ln>
+                  </pic:spPr>
+                </pic:pic>
+              </a:graphicData>
+            </a:graphic>
+          </wp:inline>
+        </w:drawing>
+      </w:r>
+    </w:p>
+    <w:p>
+      <w:pPr>
+        <w:rPr>
+          <w:rFonts w:ascii="Times New Roman" w:hAnsi="Times New Roman"/>
+          <w:sz w:val="28"/>
+          <w:szCs w:val="28"/>
+        </w:rPr>
+      </w:pPr>
+      <w:r>
+        <w:rPr>
+          <w:rFonts w:ascii="Times New Roman" w:hAnsi="Times New Roman"/>
+          <w:noProof/>
+          <w:sz w:val="28"/>
+          <w:szCs w:val="28"/>
+        </w:rPr>
+        <w:lastRenderedPageBreak/>
+        <w:drawing>
+          <wp:inline distT="0" distB="0" distL="0" distR="0">
+            <wp:extent cx="5943600" cy="3963870"/>
+            <wp:effectExtent l="19050" t="0" r="0" b="0"/>
+            <wp:docPr id="10" name="Picture 10"/>
+            <wp:cNvGraphicFramePr>
+              <a:graphicFrameLocks xmlns:a="http://schemas.openxmlformats.org/drawingml/2006/main" noChangeAspect="1"/>
+            </wp:cNvGraphicFramePr>
+            <a:graphic xmlns:a="http://schemas.openxmlformats.org/drawingml/2006/main">
+              <a:graphicData uri="http://schemas.openxmlformats.org/drawingml/2006/picture">
+                <pic:pic xmlns:pic="http://schemas.openxmlformats.org/drawingml/2006/picture">
+                  <pic:nvPicPr>
+                    <pic:cNvPr id="0" name="Picture 10"/>
+                    <pic:cNvPicPr>
+                      <a:picLocks noChangeAspect="1" noChangeArrowheads="1"/>
+                    </pic:cNvPicPr>
+                  </pic:nvPicPr>
+                  <pic:blipFill>
+                    <a:blip r:embed="rId9" cstate="print"/>
+                    <a:srcRect/>
+                    <a:stretch>
+                      <a:fillRect/>
+                    </a:stretch>
+                  </pic:blipFill>
+                  <pic:spPr bwMode="auto">
+                    <a:xfrm>
+                      <a:off x="0" y="0"/>
+                      <a:ext cx="5943600" cy="3963870"/>
+                    </a:xfrm>
+                    <a:prstGeom prst="rect">
+                      <a:avLst/>
+                    </a:prstGeom>
+                    <a:noFill/>
+                    <a:ln w="9525">
+                      <a:noFill/>
+                      <a:miter lim="800000"/>
+                      <a:headEnd/>
+                      <a:tailEnd/>
+                    </a:ln>
+                  </pic:spPr>
+                </pic:pic>
+              </a:graphicData>
+            </a:graphic>
+          </wp:inline>
+        </w:drawing>
+      </w:r>
+    </w:p>
+    <w:p>
+      <w:pPr>
+        <w:rPr>
+          <w:rFonts w:ascii="Times New Roman" w:hAnsi="Times New Roman"/>
+          <w:sz w:val="28"/>
+          <w:szCs w:val="28"/>
+        </w:rPr>
+      </w:pPr>
+      <w:r>
+        <w:rPr>
+          <w:rFonts w:ascii="Times New Roman" w:hAnsi="Times New Roman"/>
+          <w:noProof/>
+          <w:sz w:val="28"/>
+          <w:szCs w:val="28"/>
+        </w:rPr>
+        <w:drawing>
+          <wp:inline distT="0" distB="0" distL="0" distR="0">
+            <wp:extent cx="5943600" cy="3182056"/>
+            <wp:effectExtent l="19050" t="0" r="0" b="0"/>
+            <wp:docPr id="13" name="Picture 13"/>
+            <wp:cNvGraphicFramePr>
+              <a:graphicFrameLocks xmlns:a="http://schemas.openxmlformats.org/drawingml/2006/main" noChangeAspect="1"/>
+            </wp:cNvGraphicFramePr>
+            <a:graphic xmlns:a="http://schemas.openxmlformats.org/drawingml/2006/main">
+              <a:graphicData uri="http://schemas.openxmlformats.org/drawingml/2006/picture">
+                <pic:pic xmlns:pic="http://schemas.openxmlformats.org/drawingml/2006/picture">
+                  <pic:nvPicPr>
+                    <pic:cNvPr id="0" name="Picture 13"/>
+                    <pic:cNvPicPr>
+                      <a:picLocks noChangeAspect="1" noChangeArrowheads="1"/>
+                    </pic:cNvPicPr>
+                  </pic:nvPicPr>
+                  <pic:blipFill>
+                    <a:blip r:embed="rId10" cstate="print"/>
+                    <a:srcRect/>
+                    <a:stretch>
+                      <a:fillRect/>
+                    </a:stretch>
+                  </pic:blipFill>
+                  <pic:spPr bwMode="auto">
+                    <a:xfrm>
+                      <a:off x="0" y="0"/>
+                      <a:ext cx="5943600" cy="3182056"/>
+                    </a:xfrm>
+                    <a:prstGeom prst="rect">
+                      <a:avLst/>
+                    </a:prstGeom>
+                    <a:noFill/>
+                    <a:ln w="9525">
+                      <a:noFill/>
+                      <a:miter lim="800000"/>
+                      <a:headEnd/>
+                      <a:tailEnd/>
+                    </a:ln>
+                  </pic:spPr>
+                </pic:pic>
+              </a:graphicData>
+            </a:graphic>
+          </wp:inline>
+        </w:drawing>
+      </w:r>
+    </w:p>
+    <w:p>
+      <w:pPr>
+        <w:rPr>
+          <w:rFonts w:ascii="Times New Roman" w:hAnsi="Times New Roman"/>
+          <w:sz w:val="28"/>
+          <w:szCs w:val="28"/>
+        </w:rPr>
+      </w:pPr>
+      <w:r>
+        <w:rPr>
+          <w:rFonts w:ascii="Times New Roman" w:hAnsi="Times New Roman"/>
+          <w:noProof/>
+          <w:sz w:val="28"/>
+          <w:szCs w:val="28"/>
+        </w:rPr>
+        <w:lastRenderedPageBreak/>
+        <w:drawing>
+          <wp:inline distT="0" distB="0" distL="0" distR="0">
+            <wp:extent cx="5943600" cy="4372694"/>
+            <wp:effectExtent l="19050" t="0" r="0" b="0"/>
+            <wp:docPr id="16" name="Picture 16"/>
+            <wp:cNvGraphicFramePr>
+              <a:graphicFrameLocks xmlns:a="http://schemas.openxmlformats.org/drawingml/2006/main" noChangeAspect="1"/>
+            </wp:cNvGraphicFramePr>
+            <a:graphic xmlns:a="http://schemas.openxmlformats.org/drawingml/2006/main">
+              <a:graphicData uri="http://schemas.openxmlformats.org/drawingml/2006/picture">
+                <pic:pic xmlns:pic="http://schemas.openxmlformats.org/drawingml/2006/picture">
+                  <pic:nvPicPr>
+                    <pic:cNvPr id="0" name="Picture 16"/>
+                    <pic:cNvPicPr>
+                      <a:picLocks noChangeAspect="1" noChangeArrowheads="1"/>
+                    </pic:cNvPicPr>
+                  </pic:nvPicPr>
+                  <pic:blipFill>
+                    <a:blip r:embed="rId11" cstate="print"/>
+                    <a:srcRect/>
+                    <a:stretch>
+                      <a:fillRect/>
+                    </a:stretch>
+                  </pic:blipFill>
+                  <pic:spPr bwMode="auto">
+                    <a:xfrm>
+                      <a:off x="0" y="0"/>
+                      <a:ext cx="5943600" cy="4372694"/>
+                    </a:xfrm>
+                    <a:prstGeom prst="rect">
+                      <a:avLst/>
+                    </a:prstGeom>
+                    <a:noFill/>
+                    <a:ln w="9525">
+                      <a:noFill/>
+                      <a:miter lim="800000"/>
+                      <a:headEnd/>
+                      <a:tailEnd/>
+                    </a:ln>
+                  </pic:spPr>
+                </pic:pic>
+              </a:graphicData>
+            </a:graphic>
+          </wp:inline>
+        </w:drawing>
+      </w:r>
+    </w:p>
+    <w:p>
+      <w:pPr>
+        <w:rPr>
+          <w:rFonts w:ascii="Times New Roman" w:hAnsi="Times New Roman"/>
+          <w:sz w:val="28"/>
+          <w:szCs w:val="28"/>
+        </w:rPr>
+      </w:pPr>
+      <w:r>
+        <w:rPr>
+          <w:rFonts w:ascii="Times New Roman" w:hAnsi="Times New Roman"/>
+          <w:noProof/>
+          <w:sz w:val="28"/>
+          <w:szCs w:val="28"/>
+        </w:rPr>
+        <w:drawing>
+          <wp:inline distT="0" distB="0" distL="0" distR="0">
+            <wp:extent cx="5943600" cy="2384120"/>
+            <wp:effectExtent l="19050" t="0" r="0" b="0"/>
+            <wp:docPr id="19" name="Picture 19"/>
+            <wp:cNvGraphicFramePr>
+              <a:graphicFrameLocks xmlns:a="http://schemas.openxmlformats.org/drawingml/2006/main" noChangeAspect="1"/>
+            </wp:cNvGraphicFramePr>
+            <a:graphic xmlns:a="http://schemas.openxmlformats.org/drawingml/2006/main">
+              <a:graphicData uri="http://schemas.openxmlformats.org/drawingml/2006/picture">
+                <pic:pic xmlns:pic="http://schemas.openxmlformats.org/drawingml/2006/picture">
+                  <pic:nvPicPr>
+                    <pic:cNvPr id="0" name="Picture 19"/>
+                    <pic:cNvPicPr>
+                      <a:picLocks noChangeAspect="1" noChangeArrowheads="1"/>
+                    </pic:cNvPicPr>
+                  </pic:nvPicPr>
+                  <pic:blipFill>
+                    <a:blip r:embed="rId12" cstate="print"/>
+                    <a:srcRect/>
+                    <a:stretch>
+                      <a:fillRect/>
+                    </a:stretch>
+                  </pic:blipFill>
+                  <pic:spPr bwMode="auto">
+                    <a:xfrm>
+                      <a:off x="0" y="0"/>
+                      <a:ext cx="5943600" cy="2384120"/>
+                    </a:xfrm>
+                    <a:prstGeom prst="rect">
+                      <a:avLst/>
+                    </a:prstGeom>
+                    <a:noFill/>
+                    <a:ln w="9525">
+                      <a:noFill/>
+                      <a:miter lim="800000"/>
+                      <a:headEnd/>
+                      <a:tailEnd/>
+                    </a:ln>
+                  </pic:spPr>
+                </pic:pic>
+              </a:graphicData>
+            </a:graphic>
+          </wp:inline>
+        </w:drawing>
+      </w:r>
+    </w:p>
+    <w:p>
+      <w:pPr>
+        <w:rPr>
+          <w:rFonts w:ascii="Times New Roman" w:hAnsi="Times New Roman"/>
+          <w:sz w:val="28"/>
+          <w:szCs w:val="28"/>
+        </w:rPr>
+      </w:pPr>
+      <w:r>
+        <w:rPr>
+          <w:rFonts w:ascii="Times New Roman" w:hAnsi="Times New Roman"/>
+          <w:noProof/>
+          <w:sz w:val="28"/>
+          <w:szCs w:val="28"/>
+        </w:rPr>
+        <w:lastRenderedPageBreak/>
+        <w:drawing>
+          <wp:inline distT="0" distB="0" distL="0" distR="0">
+            <wp:extent cx="5943600" cy="2506849"/>
+            <wp:effectExtent l="19050" t="0" r="0" b="0"/>
+            <wp:docPr id="22" name="Picture 22"/>
+            <wp:cNvGraphicFramePr>
+              <a:graphicFrameLocks xmlns:a="http://schemas.openxmlformats.org/drawingml/2006/main" noChangeAspect="1"/>
+            </wp:cNvGraphicFramePr>
+            <a:graphic xmlns:a="http://schemas.openxmlformats.org/drawingml/2006/main">
+              <a:graphicData uri="http://schemas.openxmlformats.org/drawingml/2006/picture">
+                <pic:pic xmlns:pic="http://schemas.openxmlformats.org/drawingml/2006/picture">
+                  <pic:nvPicPr>
+                    <pic:cNvPr id="0" name="Picture 22"/>
+                    <pic:cNvPicPr>
+                      <a:picLocks noChangeAspect="1" noChangeArrowheads="1"/>
+                    </pic:cNvPicPr>
+                  </pic:nvPicPr>
+                  <pic:blipFill>
+                    <a:blip r:embed="rId13" cstate="print"/>
+                    <a:srcRect/>
+                    <a:stretch>
+                      <a:fillRect/>
+                    </a:stretch>
+                  </pic:blipFill>
+                  <pic:spPr bwMode="auto">
+                    <a:xfrm>
+                      <a:off x="0" y="0"/>
+                      <a:ext cx="5943600" cy="2506849"/>
+                    </a:xfrm>
+                    <a:prstGeom prst="rect">
+                      <a:avLst/>
+                    </a:prstGeom>
+                    <a:noFill/>
+                    <a:ln w="9525">
+                      <a:noFill/>
+                      <a:miter lim="800000"/>
+                      <a:headEnd/>
+                      <a:tailEnd/>
+                    </a:ln>
+                  </pic:spPr>
+                </pic:pic>
+              </a:graphicData>
+            </a:graphic>
+          </wp:inline>
+        </w:drawing>
+      </w:r>
+    </w:p>
+    <w:p>
+      <w:pPr>
+        <w:rPr>
+          <w:rFonts w:ascii="Times New Roman" w:hAnsi="Times New Roman"/>
+          <w:sz w:val="28"/>
+          <w:szCs w:val="28"/>
+        </w:rPr>
+      </w:pPr>
+      <w:r>
+        <w:rPr>
+          <w:rFonts w:ascii="Times New Roman" w:hAnsi="Times New Roman"/>
+          <w:noProof/>
+          <w:sz w:val="28"/>
+          <w:szCs w:val="28"/>
+        </w:rPr>
+        <w:drawing>
+          <wp:inline distT="0" distB="0" distL="0" distR="0">
+            <wp:extent cx="5943600" cy="2395481"/>
+            <wp:effectExtent l="19050" t="0" r="0" b="0"/>
+            <wp:docPr id="25" name="Picture 25"/>
+            <wp:cNvGraphicFramePr>
+              <a:graphicFrameLocks xmlns:a="http://schemas.openxmlformats.org/drawingml/2006/main" noChangeAspect="1"/>
+            </wp:cNvGraphicFramePr>
+            <a:graphic xmlns:a="http://schemas.openxmlformats.org/drawingml/2006/main">
+              <a:graphicData uri="http://schemas.openxmlformats.org/drawingml/2006/picture">
+                <pic:pic xmlns:pic="http://schemas.openxmlformats.org/drawingml/2006/picture">
+                  <pic:nvPicPr>
+                    <pic:cNvPr id="0" name="Picture 25"/>
+                    <pic:cNvPicPr>
+                      <a:picLocks noChangeAspect="1" noChangeArrowheads="1"/>
+                    </pic:cNvPicPr>
+                  </pic:nvPicPr>
+                  <pic:blipFill>
+                    <a:blip r:embed="rId14" cstate="print"/>
+                    <a:srcRect/>
+                    <a:stretch>
+                      <a:fillRect/>
+                    </a:stretch>
+                  </pic:blipFill>
+                  <pic:spPr bwMode="auto">
+                    <a:xfrm>
+                      <a:off x="0" y="0"/>
+                      <a:ext cx="5943600" cy="2395481"/>
+                    </a:xfrm>
+                    <a:prstGeom prst="rect">
+                      <a:avLst/>
+                    </a:prstGeom>
+                    <a:noFill/>
+                    <a:ln w="9525">
+                      <a:noFill/>
+                      <a:miter lim="800000"/>
+                      <a:headEnd/>
+                      <a:tailEnd/>
+                    </a:ln>
+                  </pic:spPr>
+                </pic:pic>
+              </a:graphicData>
+            </a:graphic>
+          </wp:inline>
+        </w:drawing>
+      </w:r>
+    </w:p>
+    <w:p>
+      <w:pPr>
+        <w:rPr>
+          <w:rFonts w:ascii="Times New Roman" w:hAnsi="Times New Roman"/>
+          <w:sz w:val="28"/>
+          <w:szCs w:val="28"/>
+        </w:rPr>
+      </w:pPr>
+      <w:r>
+        <w:rPr>
+          <w:rFonts w:ascii="Times New Roman" w:hAnsi="Times New Roman"/>
+          <w:noProof/>
+          <w:sz w:val="28"/>
+          <w:szCs w:val="28"/>
+        </w:rPr>
+        <w:lastRenderedPageBreak/>
+        <w:drawing>
+          <wp:inline distT="0" distB="0" distL="0" distR="0">
+            <wp:extent cx="5943600" cy="4396454"/>
+            <wp:effectExtent l="19050" t="0" r="0" b="0"/>
+            <wp:docPr id="28" name="Picture 28"/>
+            <wp:cNvGraphicFramePr>
+              <a:graphicFrameLocks xmlns:a="http://schemas.openxmlformats.org/drawingml/2006/main" noChangeAspect="1"/>
+            </wp:cNvGraphicFramePr>
+            <a:graphic xmlns:a="http://schemas.openxmlformats.org/drawingml/2006/main">
+              <a:graphicData uri="http://schemas.openxmlformats.org/drawingml/2006/picture">
+                <pic:pic xmlns:pic="http://schemas.openxmlformats.org/drawingml/2006/picture">
+                  <pic:nvPicPr>
+                    <pic:cNvPr id="0" name="Picture 28"/>
+                    <pic:cNvPicPr>
+                      <a:picLocks noChangeAspect="1" noChangeArrowheads="1"/>
+                    </pic:cNvPicPr>
+                  </pic:nvPicPr>
+                  <pic:blipFill>
+                    <a:blip r:embed="rId15" cstate="print"/>
+                    <a:srcRect/>
+                    <a:stretch>
+                      <a:fillRect/>
+                    </a:stretch>
+                  </pic:blipFill>
+                  <pic:spPr bwMode="auto">
+                    <a:xfrm>
+                      <a:off x="0" y="0"/>
+                      <a:ext cx="5943600" cy="4396454"/>
+                    </a:xfrm>
+                    <a:prstGeom prst="rect">
+                      <a:avLst/>
+                    </a:prstGeom>
+                    <a:noFill/>
+                    <a:ln w="9525">
+                      <a:noFill/>
+                      <a:miter lim="800000"/>
+                      <a:headEnd/>
+                      <a:tailEnd/>
+                    </a:ln>
+                  </pic:spPr>
+                </pic:pic>
+              </a:graphicData>
+            </a:graphic>
+          </wp:inline>
+        </w:drawing>
+      </w:r>
+    </w:p>
+    <w:p>
+      <w:pPr>
+        <w:rPr>
+          <w:rFonts w:ascii="Times New Roman" w:hAnsi="Times New Roman"/>
+          <w:sz w:val="28"/>
+          <w:szCs w:val="28"/>
+        </w:rPr>
+      </w:pPr>
+      <w:r>
+        <w:rPr>
+          <w:rFonts w:ascii="Times New Roman" w:hAnsi="Times New Roman"/>
+          <w:noProof/>
+          <w:sz w:val="28"/>
+          <w:szCs w:val="28"/>
+        </w:rPr>
+        <w:drawing>
+          <wp:inline distT="0" distB="0" distL="0" distR="0">
+            <wp:extent cx="5943600" cy="3466927"/>
+            <wp:effectExtent l="19050" t="0" r="0" b="0"/>
+            <wp:docPr id="31" name="Picture 31"/>
+            <wp:cNvGraphicFramePr>
+              <a:graphicFrameLocks xmlns:a="http://schemas.openxmlformats.org/drawingml/2006/main" noChangeAspect="1"/>
+            </wp:cNvGraphicFramePr>
+            <a:graphic xmlns:a="http://schemas.openxmlformats.org/drawingml/2006/main">
+              <a:graphicData uri="http://schemas.openxmlformats.org/drawingml/2006/picture">
+                <pic:pic xmlns:pic="http://schemas.openxmlformats.org/drawingml/2006/picture">
+                  <pic:nvPicPr>
+                    <pic:cNvPr id="0" name="Picture 31"/>
+                    <pic:cNvPicPr>
+                      <a:picLocks noChangeAspect="1" noChangeArrowheads="1"/>
+                    </pic:cNvPicPr>
+                  </pic:nvPicPr>
+                  <pic:blipFill>
+                    <a:blip r:embed="rId16" cstate="print"/>
+                    <a:srcRect/>
+                    <a:stretch>
+                      <a:fillRect/>
+                    </a:stretch>
+                  </pic:blipFill>
+                  <pic:spPr bwMode="auto">
+                    <a:xfrm>
+                      <a:off x="0" y="0"/>
+                      <a:ext cx="5943600" cy="3466927"/>
+                    </a:xfrm>
+                    <a:prstGeom prst="rect">
+                      <a:avLst/>
+                    </a:prstGeom>
+                    <a:noFill/>
+                    <a:ln w="9525">
+                      <a:noFill/>
+                      <a:miter lim="800000"/>
+                      <a:headEnd/>
+                      <a:tailEnd/>
+                    </a:ln>
+                  </pic:spPr>
+                </pic:pic>
+              </a:graphicData>
+            </a:graphic>
+          </wp:inline>
+        </w:drawing>
+      </w:r>
+    </w:p>
+    <w:p>
+      <w:pPr>
+        <w:rPr>
+          <w:rFonts w:ascii="Times New Roman" w:hAnsi="Times New Roman"/>
+          <w:sz w:val="28"/>
+          <w:szCs w:val="28"/>
+        </w:rPr>
+      </w:pPr>
+      <w:r>
+        <w:rPr>
+          <w:rFonts w:ascii="Times New Roman" w:hAnsi="Times New Roman"/>
+          <w:noProof/>
+          <w:sz w:val="28"/>
+          <w:szCs w:val="28"/>
+        </w:rPr>
+        <w:lastRenderedPageBreak/>
+        <w:drawing>
+          <wp:inline distT="0" distB="0" distL="0" distR="0">
+            <wp:extent cx="5943600" cy="3900401"/>
+            <wp:effectExtent l="19050" t="0" r="0" b="0"/>
+            <wp:docPr id="34" name="Picture 34"/>
+            <wp:cNvGraphicFramePr>
+              <a:graphicFrameLocks xmlns:a="http://schemas.openxmlformats.org/drawingml/2006/main" noChangeAspect="1"/>
+            </wp:cNvGraphicFramePr>
+            <a:graphic xmlns:a="http://schemas.openxmlformats.org/drawingml/2006/main">
+              <a:graphicData uri="http://schemas.openxmlformats.org/drawingml/2006/picture">
+                <pic:pic xmlns:pic="http://schemas.openxmlformats.org/drawingml/2006/picture">
+                  <pic:nvPicPr>
+                    <pic:cNvPr id="0" name="Picture 34"/>
+                    <pic:cNvPicPr>
+                      <a:picLocks noChangeAspect="1" noChangeArrowheads="1"/>
+                    </pic:cNvPicPr>
+                  </pic:nvPicPr>
+                  <pic:blipFill>
+                    <a:blip r:embed="rId17" cstate="print"/>
+                    <a:srcRect/>
+                    <a:stretch>
+                      <a:fillRect/>
+                    </a:stretch>
+                  </pic:blipFill>
+                  <pic:spPr bwMode="auto">
+                    <a:xfrm>
+                      <a:off x="0" y="0"/>
+                      <a:ext cx="5943600" cy="3900401"/>
+                    </a:xfrm>
+                    <a:prstGeom prst="rect">
+                      <a:avLst/>
+                    </a:prstGeom>
+                    <a:noFill/>
+                    <a:ln w="9525">
+                      <a:noFill/>
+                      <a:miter lim="800000"/>
+                      <a:headEnd/>
+                      <a:tailEnd/>
+                    </a:ln>
+                  </pic:spPr>
+                </pic:pic>
+              </a:graphicData>
+            </a:graphic>
+          </wp:inline>
+        </w:drawing>
+      </w:r>
+    </w:p>
+    <w:p>
+      <w:pPr>
+        <w:rPr>
+          <w:rFonts w:ascii="Times New Roman" w:hAnsi="Times New Roman"/>
+          <w:sz w:val="28"/>
+          <w:szCs w:val="28"/>
+        </w:rPr>
+      </w:pPr>
+      <w:r>
+        <w:rPr>
+          <w:rFonts w:ascii="Times New Roman" w:hAnsi="Times New Roman"/>
+          <w:noProof/>
+          <w:sz w:val="28"/>
+          <w:szCs w:val="28"/>
+        </w:rPr>
+        <w:lastRenderedPageBreak/>
+        <w:drawing>
+          <wp:inline distT="0" distB="0" distL="0" distR="0">
+            <wp:extent cx="5943600" cy="4504867"/>
+            <wp:effectExtent l="19050" t="0" r="0" b="0"/>
+            <wp:docPr id="37" name="Picture 37"/>
+            <wp:cNvGraphicFramePr>
+              <a:graphicFrameLocks xmlns:a="http://schemas.openxmlformats.org/drawingml/2006/main" noChangeAspect="1"/>
+            </wp:cNvGraphicFramePr>
+            <a:graphic xmlns:a="http://schemas.openxmlformats.org/drawingml/2006/main">
+              <a:graphicData uri="http://schemas.openxmlformats.org/drawingml/2006/picture">
+                <pic:pic xmlns:pic="http://schemas.openxmlformats.org/drawingml/2006/picture">
+                  <pic:nvPicPr>
+                    <pic:cNvPr id="0" name="Picture 37"/>
+                    <pic:cNvPicPr>
+                      <a:picLocks noChangeAspect="1" noChangeArrowheads="1"/>
+                    </pic:cNvPicPr>
+                  </pic:nvPicPr>
+                  <pic:blipFill>
+                    <a:blip r:embed="rId18" cstate="print"/>
+                    <a:srcRect/>
+                    <a:stretch>
+                      <a:fillRect/>
+                    </a:stretch>
+                  </pic:blipFill>
+                  <pic:spPr bwMode="auto">
+                    <a:xfrm>
+                      <a:off x="0" y="0"/>
+                      <a:ext cx="5943600" cy="4504867"/>
+                    </a:xfrm>
+                    <a:prstGeom prst="rect">
+                      <a:avLst/>
+                    </a:prstGeom>
+                    <a:noFill/>
+                    <a:ln w="9525">
+                      <a:noFill/>
+                      <a:miter lim="800000"/>
+                      <a:headEnd/>
+                      <a:tailEnd/>
+                    </a:ln>
+                  </pic:spPr>
+                </pic:pic>
+              </a:graphicData>
+            </a:graphic>
+          </wp:inline>
+        </w:drawing>
+      </w:r>
+    </w:p>
+    <w:p>
+      <w:pPr>
+        <w:rPr>
+          <w:rFonts w:ascii="Times New Roman" w:hAnsi="Times New Roman"/>
+          <w:sz w:val="28"/>
+          <w:szCs w:val="28"/>
+        </w:rPr>
+      </w:pPr>
+      <w:r>
+        <w:rPr>
+          <w:rFonts w:ascii="Times New Roman" w:hAnsi="Times New Roman"/>
+          <w:noProof/>
+          <w:sz w:val="28"/>
+          <w:szCs w:val="28"/>
+        </w:rPr>
+        <w:lastRenderedPageBreak/>
+        <w:drawing>
+          <wp:inline distT="0" distB="0" distL="0" distR="0">
+            <wp:extent cx="5943600" cy="4270720"/>
+            <wp:effectExtent l="19050" t="0" r="0" b="0"/>
+            <wp:docPr id="40" name="Picture 40"/>
+            <wp:cNvGraphicFramePr>
+              <a:graphicFrameLocks xmlns:a="http://schemas.openxmlformats.org/drawingml/2006/main" noChangeAspect="1"/>
+            </wp:cNvGraphicFramePr>
+            <a:graphic xmlns:a="http://schemas.openxmlformats.org/drawingml/2006/main">
+              <a:graphicData uri="http://schemas.openxmlformats.org/drawingml/2006/picture">
+                <pic:pic xmlns:pic="http://schemas.openxmlformats.org/drawingml/2006/picture">
+                  <pic:nvPicPr>
+                    <pic:cNvPr id="0" name="Picture 40"/>
+                    <pic:cNvPicPr>
+                      <a:picLocks noChangeAspect="1" noChangeArrowheads="1"/>
+                    </pic:cNvPicPr>
+                  </pic:nvPicPr>
+                  <pic:blipFill>
+                    <a:blip r:embed="rId19" cstate="print"/>
+                    <a:srcRect/>
+                    <a:stretch>
+                      <a:fillRect/>
+                    </a:stretch>
+                  </pic:blipFill>
+                  <pic:spPr bwMode="auto">
+                    <a:xfrm>
+                      <a:off x="0" y="0"/>
+                      <a:ext cx="5943600" cy="4270720"/>
+                    </a:xfrm>
+                    <a:prstGeom prst="rect">
+                      <a:avLst/>
+                    </a:prstGeom>
+                    <a:noFill/>
+                    <a:ln w="9525">
+                      <a:noFill/>
+                      <a:miter lim="800000"/>
+                      <a:headEnd/>
+                      <a:tailEnd/>
+                    </a:ln>
+                  </pic:spPr>
+                </pic:pic>
+              </a:graphicData>
+            </a:graphic>
+          </wp:inline>
+        </w:drawing>
+      </w:r>
+    </w:p>
+    <w:p>
+      <w:pPr>
+        <w:rPr>
+          <w:rFonts w:ascii="Times New Roman" w:hAnsi="Times New Roman"/>
+          <w:sz w:val="28"/>
+          <w:szCs w:val="28"/>
+        </w:rPr>
+      </w:pPr>
+      <w:r>
+        <w:rPr>
+          <w:rFonts w:ascii="Times New Roman" w:hAnsi="Times New Roman"/>
+          <w:noProof/>
+          <w:sz w:val="28"/>
+          <w:szCs w:val="28"/>
+        </w:rPr>
+        <w:drawing>
+          <wp:inline distT="0" distB="0" distL="0" distR="0">
+            <wp:extent cx="5943600" cy="2295690"/>
+            <wp:effectExtent l="19050" t="0" r="0" b="0"/>
+            <wp:docPr id="43" name="Picture 43"/>
+            <wp:cNvGraphicFramePr>
+              <a:graphicFrameLocks xmlns:a="http://schemas.openxmlformats.org/drawingml/2006/main" noChangeAspect="1"/>
+            </wp:cNvGraphicFramePr>
+            <a:graphic xmlns:a="http://schemas.openxmlformats.org/drawingml/2006/main">
+              <a:graphicData uri="http://schemas.openxmlformats.org/drawingml/2006/picture">
+                <pic:pic xmlns:pic="http://schemas.openxmlformats.org/drawingml/2006/picture">
+                  <pic:nvPicPr>
+                    <pic:cNvPr id="0" name="Picture 43"/>
+                    <pic:cNvPicPr>
+                      <a:picLocks noChangeAspect="1" noChangeArrowheads="1"/>
+                    </pic:cNvPicPr>
+                  </pic:nvPicPr>
+                  <pic:blipFill>
+                    <a:blip r:embed="rId20" cstate="print"/>
+                    <a:srcRect/>
+                    <a:stretch>
+                      <a:fillRect/>
+                    </a:stretch>
+                  </pic:blipFill>
+                  <pic:spPr bwMode="auto">
+                    <a:xfrm>
+                      <a:off x="0" y="0"/>
+                      <a:ext cx="5943600" cy="2295690"/>
+                    </a:xfrm>
+                    <a:prstGeom prst="rect">
+                      <a:avLst/>
+                    </a:prstGeom>
+                    <a:noFill/>
+                    <a:ln w="9525">
+                      <a:noFill/>
+                      <a:miter lim="800000"/>
+                      <a:headEnd/>
+                      <a:tailEnd/>
+                    </a:ln>
+                  </pic:spPr>
+                </pic:pic>
+              </a:graphicData>
+            </a:graphic>
+          </wp:inline>
+        </w:drawing>
+      </w:r>
+    </w:p>
+    <w:p>
+      <w:pPr>
+        <w:rPr>
+          <w:rFonts w:ascii="Times New Roman" w:hAnsi="Times New Roman"/>
+          <w:sz w:val="28"/>
+          <w:szCs w:val="28"/>
+        </w:rPr>
+      </w:pPr>
+      <w:r>
+        <w:rPr>
+          <w:rFonts w:ascii="Times New Roman" w:hAnsi="Times New Roman"/>
+          <w:noProof/>
+          <w:sz w:val="28"/>
+          <w:szCs w:val="28"/>
+        </w:rPr>
+        <w:lastRenderedPageBreak/>
+        <w:drawing>
+          <wp:inline distT="0" distB="0" distL="0" distR="0">
+            <wp:extent cx="5943600" cy="3335427"/>
+            <wp:effectExtent l="19050" t="0" r="0" b="0"/>
+            <wp:docPr id="46" name="Picture 46"/>
+            <wp:cNvGraphicFramePr>
+              <a:graphicFrameLocks xmlns:a="http://schemas.openxmlformats.org/drawingml/2006/main" noChangeAspect="1"/>
+            </wp:cNvGraphicFramePr>
+            <a:graphic xmlns:a="http://schemas.openxmlformats.org/drawingml/2006/main">
+              <a:graphicData uri="http://schemas.openxmlformats.org/drawingml/2006/picture">
+                <pic:pic xmlns:pic="http://schemas.openxmlformats.org/drawingml/2006/picture">
+                  <pic:nvPicPr>
+                    <pic:cNvPr id="0" name="Picture 46"/>
+                    <pic:cNvPicPr>
+                      <a:picLocks noChangeAspect="1" noChangeArrowheads="1"/>
+                    </pic:cNvPicPr>
+                  </pic:nvPicPr>
+                  <pic:blipFill>
+                    <a:blip r:embed="rId21" cstate="print"/>
+                    <a:srcRect/>
+                    <a:stretch>
+                      <a:fillRect/>
+                    </a:stretch>
+                  </pic:blipFill>
+                  <pic:spPr bwMode="auto">
+                    <a:xfrm>
+                      <a:off x="0" y="0"/>
+                      <a:ext cx="5943600" cy="3335427"/>
+                    </a:xfrm>
+                    <a:prstGeom prst="rect">
+                      <a:avLst/>
+                    </a:prstGeom>
+                    <a:noFill/>
+                    <a:ln w="9525">
+                      <a:noFill/>
+                      <a:miter lim="800000"/>
+                      <a:headEnd/>
+                      <a:tailEnd/>
+                    </a:ln>
+                  </pic:spPr>
+                </pic:pic>
+              </a:graphicData>
+            </a:graphic>
+          </wp:inline>
+        </w:drawing>
+      </w:r>
+      <w:r>
+        <w:rPr>
+          <w:rFonts w:ascii="Times New Roman" w:hAnsi="Times New Roman"/>
+          <w:sz w:val="28"/>
+          <w:szCs w:val="28"/>
+        </w:rPr>
+        <w:t xml:space="preserve"> </w:t>
+      </w:r>
+      <w:r>
+        <w:rPr>
+          <w:rFonts w:ascii="Times New Roman" w:hAnsi="Times New Roman"/>
+          <w:noProof/>
+          <w:sz w:val="28"/>
+          <w:szCs w:val="28"/>
+        </w:rPr>
+        <w:drawing>
+          <wp:inline distT="0" distB="0" distL="0" distR="0">
+            <wp:extent cx="5943600" cy="4484217"/>
+            <wp:effectExtent l="19050" t="0" r="0" b="0"/>
+            <wp:docPr id="49" name="Picture 49"/>
+            <wp:cNvGraphicFramePr>
+              <a:graphicFrameLocks xmlns:a="http://schemas.openxmlformats.org/drawingml/2006/main" noChangeAspect="1"/>
+            </wp:cNvGraphicFramePr>
+            <a:graphic xmlns:a="http://schemas.openxmlformats.org/drawingml/2006/main">
+              <a:graphicData uri="http://schemas.openxmlformats.org/drawingml/2006/picture">
+                <pic:pic xmlns:pic="http://schemas.openxmlformats.org/drawingml/2006/picture">
+                  <pic:nvPicPr>
+                    <pic:cNvPr id="0" name="Picture 49"/>
+                    <pic:cNvPicPr>
+                      <a:picLocks noChangeAspect="1" noChangeArrowheads="1"/>
+                    </pic:cNvPicPr>
+                  </pic:nvPicPr>
+                  <pic:blipFill>
+                    <a:blip r:embed="rId22" cstate="print"/>
+                    <a:srcRect/>
+                    <a:stretch>
+                      <a:fillRect/>
+                    </a:stretch>
+                  </pic:blipFill>
+                  <pic:spPr bwMode="auto">
+                    <a:xfrm>
+                      <a:off x="0" y="0"/>
+                      <a:ext cx="5943600" cy="4484217"/>
+                    </a:xfrm>
+                    <a:prstGeom prst="rect">
+                      <a:avLst/>
+                    </a:prstGeom>
+                    <a:noFill/>
+                    <a:ln w="9525">
+                      <a:noFill/>
+                      <a:miter lim="800000"/>
+                      <a:headEnd/>
+                      <a:tailEnd/>
+                    </a:ln>
+                  </pic:spPr>
+                </pic:pic>
+              </a:graphicData>
+            </a:graphic>
+          </wp:inline>
+        </w:drawing>
+      </w:r>
+      <w:r>
+        <w:rPr>
+          <w:rFonts w:ascii="Times New Roman" w:hAnsi="Times New Roman"/>
+          <w:sz w:val="28"/>
+          <w:szCs w:val="28"/>
+        </w:rPr>
+        <w:lastRenderedPageBreak/>
+        <w:t xml:space="preserve"> </w:t>
+      </w:r>
+      <w:r>
+        <w:rPr>
+          <w:rFonts w:ascii="Times New Roman" w:hAnsi="Times New Roman"/>
+          <w:noProof/>
+          <w:sz w:val="28"/>
+          <w:szCs w:val="28"/>
+        </w:rPr>
+        <w:drawing>
+          <wp:inline distT="0" distB="0" distL="0" distR="0">
+            <wp:extent cx="5943600" cy="2486950"/>
+            <wp:effectExtent l="19050" t="0" r="0" b="0"/>
+            <wp:docPr id="52" name="Picture 52"/>
+            <wp:cNvGraphicFramePr>
+              <a:graphicFrameLocks xmlns:a="http://schemas.openxmlformats.org/drawingml/2006/main" noChangeAspect="1"/>
+            </wp:cNvGraphicFramePr>
+            <a:graphic xmlns:a="http://schemas.openxmlformats.org/drawingml/2006/main">
+              <a:graphicData uri="http://schemas.openxmlformats.org/drawingml/2006/picture">
+                <pic:pic xmlns:pic="http://schemas.openxmlformats.org/drawingml/2006/picture">
+                  <pic:nvPicPr>
+                    <pic:cNvPr id="0" name="Picture 52"/>
+                    <pic:cNvPicPr>
+                      <a:picLocks noChangeAspect="1" noChangeArrowheads="1"/>
+                    </pic:cNvPicPr>
+                  </pic:nvPicPr>
+                  <pic:blipFill>
+                    <a:blip r:embed="rId23" cstate="print"/>
+                    <a:srcRect/>
+                    <a:stretch>
+                      <a:fillRect/>
+                    </a:stretch>
+                  </pic:blipFill>
+                  <pic:spPr bwMode="auto">
+                    <a:xfrm>
+                      <a:off x="0" y="0"/>
+                      <a:ext cx="5943600" cy="2486950"/>
+                    </a:xfrm>
+                    <a:prstGeom prst="rect">
+                      <a:avLst/>
+                    </a:prstGeom>
+                    <a:noFill/>
+                    <a:ln w="9525">
+                      <a:noFill/>
+                      <a:miter lim="800000"/>
+                      <a:headEnd/>
+                      <a:tailEnd/>
+                    </a:ln>
+                  </pic:spPr>
+                </pic:pic>
+              </a:graphicData>
+            </a:graphic>
+          </wp:inline>
+        </w:drawing>
+      </w:r>
     </w:p>
     <w:sectPr>
       <w:pgSz w:w="12240" w:h="15840"/>
@@ -3281,6 +4438,36 @@
       <w:u w:val="single"/>
     </w:rPr>
   </w:style>
+  <w:style w:type="paragraph" w:styleId="BalloonText">
+    <w:name w:val="Balloon Text"/>
+    <w:basedOn w:val="Normal"/>
+    <w:link w:val="BalloonTextChar"/>
+    <w:uiPriority w:val="99"/>
+    <w:semiHidden/>
+    <w:unhideWhenUsed/>
+    <w:rsid w:val="00A75F4E"/>
+    <w:pPr>
+      <w:spacing w:before="0" w:after="0" w:line="240" w:lineRule="auto"/>
+    </w:pPr>
+    <w:rPr>
+      <w:rFonts w:ascii="Tahoma" w:hAnsi="Tahoma" w:cs="Tahoma"/>
+      <w:sz w:val="16"/>
+      <w:szCs w:val="16"/>
+    </w:rPr>
+  </w:style>
+  <w:style w:type="character" w:customStyle="1" w:styleId="BalloonTextChar">
+    <w:name w:val="Balloon Text Char"/>
+    <w:basedOn w:val="DefaultParagraphFont"/>
+    <w:link w:val="BalloonText"/>
+    <w:uiPriority w:val="99"/>
+    <w:semiHidden/>
+    <w:rsid w:val="00A75F4E"/>
+    <w:rPr>
+      <w:rFonts w:ascii="Tahoma" w:eastAsia="Times New Roman" w:hAnsi="Tahoma" w:cs="Tahoma"/>
+      <w:sz w:val="16"/>
+      <w:szCs w:val="16"/>
+    </w:rPr>
+  </w:style>
 </w:styles>
 </file>
 

</xml_diff>